<commit_message>
final part of my analisys of rasd to be analyzed
</commit_message>
<xml_diff>
--- a/analisi rasd to be analyzed - samuele.docx
+++ b/analisi rasd to be analyzed - samuele.docx
@@ -1107,19 +1107,351 @@
           <w:rFonts w:ascii="AppleSystemUIFont" w:hAnsi="AppleSystemUIFont" w:cs="AppleSystemUIFont"/>
           <w:color w:val="00B050"/>
         </w:rPr>
-        <w:t>, comprehens</w:t>
+        <w:t xml:space="preserve">, </w:t>
+      </w:r>
+      <w:proofErr w:type="spellStart"/>
+      <w:r>
+        <w:rPr>
+          <w:rFonts w:ascii="AppleSystemUIFont" w:hAnsi="AppleSystemUIFont" w:cs="AppleSystemUIFont"/>
+          <w:color w:val="00B050"/>
+        </w:rPr>
+        <w:t>comprehensibility</w:t>
+      </w:r>
+      <w:proofErr w:type="spellEnd"/>
+    </w:p>
+    <w:p/>
+    <w:p>
+      <w:proofErr w:type="spellStart"/>
+      <w:r>
+        <w:t>Section</w:t>
+      </w:r>
+      <w:proofErr w:type="spellEnd"/>
+      <w:r>
+        <w:t xml:space="preserve"> 4</w:t>
+      </w:r>
+    </w:p>
+    <w:p>
+      <w:pPr>
+        <w:pStyle w:val="Paragrafoelenco"/>
+        <w:numPr>
+          <w:ilvl w:val="0"/>
+          <w:numId w:val="2"/>
+        </w:numPr>
+        <w:rPr>
+          <w:color w:val="FF0000"/>
+        </w:rPr>
+      </w:pPr>
+      <w:r>
+        <w:rPr>
+          <w:color w:val="FF0000"/>
+        </w:rPr>
+        <w:t xml:space="preserve">Nella pratica è meglio evitare di usare gli interi con </w:t>
+      </w:r>
+      <w:proofErr w:type="spellStart"/>
+      <w:r>
+        <w:rPr>
+          <w:color w:val="FF0000"/>
+        </w:rPr>
+        <w:t>alloy</w:t>
+      </w:r>
+      <w:proofErr w:type="spellEnd"/>
+      <w:r>
+        <w:rPr>
+          <w:color w:val="FF0000"/>
+        </w:rPr>
+        <w:t>, perché non li gestisce bene, soprattutto se si tratta di domini relativamente grandi come in questo caso. Non è necessariamente un errore ma è meglio evitare.</w:t>
+      </w:r>
+    </w:p>
+    <w:p>
+      <w:pPr>
+        <w:pStyle w:val="Paragrafoelenco"/>
+        <w:numPr>
+          <w:ilvl w:val="0"/>
+          <w:numId w:val="2"/>
+        </w:numPr>
+        <w:rPr>
+          <w:color w:val="FF0000"/>
+        </w:rPr>
+      </w:pPr>
+      <w:r>
+        <w:rPr>
+          <w:color w:val="FF0000"/>
+        </w:rPr>
+        <w:t xml:space="preserve">Il </w:t>
+      </w:r>
+      <w:proofErr w:type="spellStart"/>
+      <w:r>
+        <w:rPr>
+          <w:color w:val="FF0000"/>
+        </w:rPr>
+        <w:t>fact</w:t>
+      </w:r>
+      <w:proofErr w:type="spellEnd"/>
+      <w:r>
+        <w:rPr>
+          <w:color w:val="FF0000"/>
+        </w:rPr>
+        <w:t xml:space="preserve"> sul </w:t>
+      </w:r>
+      <w:proofErr w:type="spellStart"/>
+      <w:r>
+        <w:rPr>
+          <w:color w:val="FF0000"/>
+        </w:rPr>
+        <w:t>warning</w:t>
+      </w:r>
+      <w:proofErr w:type="spellEnd"/>
+      <w:r>
+        <w:rPr>
+          <w:color w:val="FF0000"/>
+        </w:rPr>
+        <w:t xml:space="preserve"> da mandare alla </w:t>
+      </w:r>
+      <w:proofErr w:type="spellStart"/>
+      <w:r>
+        <w:rPr>
+          <w:color w:val="FF0000"/>
+        </w:rPr>
+        <w:t>third</w:t>
+      </w:r>
+      <w:proofErr w:type="spellEnd"/>
+      <w:r>
+        <w:rPr>
+          <w:color w:val="FF0000"/>
+        </w:rPr>
+        <w:t xml:space="preserve"> party se la richiesta viene accettata non è molto chiaro, non si capisce l’utilità </w:t>
+      </w:r>
+      <w:proofErr w:type="gramStart"/>
+      <w:r>
+        <w:rPr>
+          <w:color w:val="FF0000"/>
+        </w:rPr>
+        <w:t xml:space="preserve">della </w:t>
+      </w:r>
+      <w:proofErr w:type="spellStart"/>
+      <w:r>
+        <w:rPr>
+          <w:color w:val="FF0000"/>
+        </w:rPr>
+        <w:t>signature</w:t>
+      </w:r>
+      <w:proofErr w:type="spellEnd"/>
+      <w:proofErr w:type="gramEnd"/>
+      <w:r>
+        <w:rPr>
+          <w:color w:val="FF0000"/>
+        </w:rPr>
+        <w:t xml:space="preserve"> </w:t>
+      </w:r>
+      <w:proofErr w:type="spellStart"/>
+      <w:r>
+        <w:rPr>
+          <w:color w:val="FF0000"/>
+        </w:rPr>
+        <w:t>RefusedWarning</w:t>
+      </w:r>
+      <w:proofErr w:type="spellEnd"/>
+      <w:r>
+        <w:rPr>
+          <w:color w:val="FF0000"/>
+        </w:rPr>
+        <w:t xml:space="preserve">, ci </w:t>
+      </w:r>
+      <w:proofErr w:type="spellStart"/>
+      <w:r>
+        <w:rPr>
+          <w:color w:val="FF0000"/>
+        </w:rPr>
+        <w:t>vorebbe</w:t>
+      </w:r>
+      <w:proofErr w:type="spellEnd"/>
+      <w:r>
+        <w:rPr>
+          <w:color w:val="FF0000"/>
+        </w:rPr>
+        <w:t xml:space="preserve"> forse un riferimento alla richiesta.</w:t>
+      </w:r>
+    </w:p>
+    <w:p>
+      <w:pPr>
+        <w:rPr>
+          <w:color w:val="FF0000"/>
+        </w:rPr>
+      </w:pPr>
+    </w:p>
+    <w:p>
+      <w:pPr>
+        <w:pStyle w:val="Paragrafoelenco"/>
+        <w:numPr>
+          <w:ilvl w:val="0"/>
+          <w:numId w:val="2"/>
+        </w:numPr>
+        <w:rPr>
+          <w:color w:val="FF0000"/>
+        </w:rPr>
+      </w:pPr>
+      <w:r>
+        <w:rPr>
+          <w:color w:val="FF0000"/>
+        </w:rPr>
+        <w:t>Alcuni quantificatori sembrano sbagliati.</w:t>
+      </w:r>
+    </w:p>
+    <w:p>
+      <w:pPr>
+        <w:pStyle w:val="Paragrafoelenco"/>
+        <w:rPr>
+          <w:color w:val="FF0000"/>
+        </w:rPr>
+      </w:pPr>
+    </w:p>
+    <w:p>
+      <w:pPr>
+        <w:pStyle w:val="Paragrafoelenco"/>
+        <w:numPr>
+          <w:ilvl w:val="0"/>
+          <w:numId w:val="2"/>
+        </w:numPr>
+        <w:rPr>
+          <w:color w:val="FF0000"/>
+        </w:rPr>
+      </w:pPr>
+      <w:r>
+        <w:rPr>
+          <w:color w:val="FF0000"/>
+        </w:rPr>
+        <w:t xml:space="preserve">Forse meglio mettere insieme il vincolo per cui un </w:t>
+      </w:r>
+      <w:proofErr w:type="spellStart"/>
+      <w:r>
+        <w:rPr>
+          <w:color w:val="FF0000"/>
+        </w:rPr>
+        <w:t>cf</w:t>
+      </w:r>
+      <w:proofErr w:type="spellEnd"/>
+      <w:r>
+        <w:rPr>
+          <w:color w:val="FF0000"/>
+        </w:rPr>
+        <w:t xml:space="preserve"> deve essere associato ad almeno un </w:t>
+      </w:r>
+      <w:proofErr w:type="spellStart"/>
+      <w:r>
+        <w:rPr>
+          <w:color w:val="FF0000"/>
+        </w:rPr>
+        <w:t>user</w:t>
+      </w:r>
+      <w:proofErr w:type="spellEnd"/>
+      <w:r>
+        <w:rPr>
+          <w:color w:val="FF0000"/>
+        </w:rPr>
+        <w:t xml:space="preserve"> e </w:t>
+      </w:r>
+      <w:r>
+        <w:rPr>
+          <w:color w:val="FF0000"/>
+        </w:rPr>
+        <w:t xml:space="preserve">due </w:t>
+      </w:r>
+      <w:proofErr w:type="spellStart"/>
+      <w:r>
+        <w:rPr>
+          <w:color w:val="FF0000"/>
+        </w:rPr>
+        <w:t>user</w:t>
+      </w:r>
+      <w:proofErr w:type="spellEnd"/>
+      <w:r>
+        <w:rPr>
+          <w:color w:val="FF0000"/>
+        </w:rPr>
+        <w:t xml:space="preserve"> non possono avere lo stesso </w:t>
+      </w:r>
+      <w:proofErr w:type="spellStart"/>
+      <w:r>
+        <w:rPr>
+          <w:color w:val="FF0000"/>
+        </w:rPr>
+        <w:t>cf</w:t>
+      </w:r>
+      <w:proofErr w:type="spellEnd"/>
+      <w:r>
+        <w:rPr>
+          <w:color w:val="FF0000"/>
+        </w:rPr>
+        <w:t>.</w:t>
+      </w:r>
+    </w:p>
+    <w:p>
+      <w:pPr>
+        <w:rPr>
+          <w:color w:val="FF0000"/>
+        </w:rPr>
+      </w:pPr>
+    </w:p>
+    <w:p>
+      <w:pPr>
+        <w:pStyle w:val="Paragrafoelenco"/>
+        <w:numPr>
+          <w:ilvl w:val="0"/>
+          <w:numId w:val="2"/>
+        </w:numPr>
+        <w:rPr>
+          <w:color w:val="00B050"/>
+        </w:rPr>
+      </w:pPr>
+      <w:r>
+        <w:rPr>
+          <w:color w:val="00B050"/>
+        </w:rPr>
+        <w:t xml:space="preserve">Sono stati molto precisi e completi della descrizione del modello </w:t>
+      </w:r>
+      <w:proofErr w:type="spellStart"/>
+      <w:r>
+        <w:rPr>
+          <w:color w:val="00B050"/>
+        </w:rPr>
+        <w:t>alloy</w:t>
+      </w:r>
+      <w:proofErr w:type="spellEnd"/>
+      <w:r>
+        <w:rPr>
+          <w:color w:val="00B050"/>
+        </w:rPr>
+        <w:t>.</w:t>
+      </w:r>
+    </w:p>
+    <w:p>
+      <w:pPr>
+        <w:pStyle w:val="Paragrafoelenco"/>
+        <w:rPr>
+          <w:color w:val="00B050"/>
+        </w:rPr>
+      </w:pPr>
+    </w:p>
+    <w:p>
+      <w:pPr>
+        <w:pStyle w:val="Paragrafoelenco"/>
+        <w:numPr>
+          <w:ilvl w:val="0"/>
+          <w:numId w:val="2"/>
+        </w:numPr>
+        <w:rPr>
+          <w:color w:val="00B050"/>
+        </w:rPr>
+      </w:pPr>
+      <w:r>
+        <w:rPr>
+          <w:color w:val="00B050"/>
+        </w:rPr>
+        <w:t>Tutti i casi critici sono stati trattati.</w:t>
       </w:r>
       <w:bookmarkStart w:id="0" w:name="_GoBack"/>
       <w:bookmarkEnd w:id="0"/>
-      <w:r>
-        <w:rPr>
-          <w:rFonts w:ascii="AppleSystemUIFont" w:hAnsi="AppleSystemUIFont" w:cs="AppleSystemUIFont"/>
-          <w:color w:val="00B050"/>
-        </w:rPr>
-        <w:t>ibility</w:t>
-      </w:r>
-    </w:p>
-    <w:p/>
+    </w:p>
     <w:sectPr>
       <w:pgSz w:w="12240" w:h="15840"/>
       <w:pgMar w:top="1417" w:right="1134" w:bottom="1134" w:left="1134" w:header="720" w:footer="720" w:gutter="0"/>

</xml_diff>